<commit_message>
FIX SKRIPSI BUAT SIDANG
</commit_message>
<xml_diff>
--- a/UAT SKripsi.docx
+++ b/UAT SKripsi.docx
@@ -10668,6 +10668,80 @@
                 <w:szCs w:val="24"/>
               </w:rPr>
             </w:pPr>
+            <w:r>
+              <w:rPr>
+                <w:noProof/>
+              </w:rPr>
+              <w:drawing>
+                <wp:anchor distT="0" distB="0" distL="114300" distR="114300" simplePos="0" relativeHeight="251660288" behindDoc="0" locked="0" layoutInCell="1" allowOverlap="1" wp14:anchorId="7915F3A2" wp14:editId="6C8DE8BC">
+                  <wp:simplePos x="0" y="0"/>
+                  <wp:positionH relativeFrom="column">
+                    <wp:posOffset>-200660</wp:posOffset>
+                  </wp:positionH>
+                  <wp:positionV relativeFrom="paragraph">
+                    <wp:posOffset>-140335</wp:posOffset>
+                  </wp:positionV>
+                  <wp:extent cx="2312268" cy="752475"/>
+                  <wp:effectExtent l="0" t="209550" r="0" b="200025"/>
+                  <wp:wrapNone/>
+                  <wp:docPr id="2022779689" name="Picture 2"/>
+                  <wp:cNvGraphicFramePr>
+                    <a:graphicFrameLocks xmlns:a="http://schemas.openxmlformats.org/drawingml/2006/main" noChangeAspect="1"/>
+                  </wp:cNvGraphicFramePr>
+                  <a:graphic xmlns:a="http://schemas.openxmlformats.org/drawingml/2006/main">
+                    <a:graphicData uri="http://schemas.openxmlformats.org/drawingml/2006/picture">
+                      <pic:pic xmlns:pic="http://schemas.openxmlformats.org/drawingml/2006/picture">
+                        <pic:nvPicPr>
+                          <pic:cNvPr id="0" name="Picture 1"/>
+                          <pic:cNvPicPr>
+                            <a:picLocks noChangeAspect="1" noChangeArrowheads="1"/>
+                          </pic:cNvPicPr>
+                        </pic:nvPicPr>
+                        <pic:blipFill>
+                          <a:blip r:embed="rId7" cstate="print">
+                            <a:duotone>
+                              <a:prstClr val="black"/>
+                              <a:schemeClr val="tx2">
+                                <a:tint val="45000"/>
+                                <a:satMod val="400000"/>
+                              </a:schemeClr>
+                            </a:duotone>
+                            <a:extLst>
+                              <a:ext uri="{28A0092B-C50C-407E-A947-70E740481C1C}">
+                                <a14:useLocalDpi xmlns:a14="http://schemas.microsoft.com/office/drawing/2010/main" val="0"/>
+                              </a:ext>
+                            </a:extLst>
+                          </a:blip>
+                          <a:srcRect/>
+                          <a:stretch>
+                            <a:fillRect/>
+                          </a:stretch>
+                        </pic:blipFill>
+                        <pic:spPr bwMode="auto">
+                          <a:xfrm rot="601745">
+                            <a:off x="0" y="0"/>
+                            <a:ext cx="2312268" cy="752475"/>
+                          </a:xfrm>
+                          <a:prstGeom prst="rect">
+                            <a:avLst/>
+                          </a:prstGeom>
+                          <a:noFill/>
+                          <a:ln>
+                            <a:noFill/>
+                          </a:ln>
+                        </pic:spPr>
+                      </pic:pic>
+                    </a:graphicData>
+                  </a:graphic>
+                  <wp14:sizeRelH relativeFrom="page">
+                    <wp14:pctWidth>0</wp14:pctWidth>
+                  </wp14:sizeRelH>
+                  <wp14:sizeRelV relativeFrom="page">
+                    <wp14:pctHeight>0</wp14:pctHeight>
+                  </wp14:sizeRelV>
+                </wp:anchor>
+              </w:drawing>
+            </w:r>
           </w:p>
           <w:p>
             <w:pPr>

</xml_diff>